<commit_message>
Add 5 rows to survival table
</commit_message>
<xml_diff>
--- a/Homework3.docx
+++ b/Homework3.docx
@@ -259,7 +259,7 @@
         <w:rPr>
           <w:rStyle w:val="VerbatimChar"/>
         </w:rPr>
-        <w:t xml:space="preserve">## ── Attaching packages ──────────────────────────────────────────────────────────────────────────────── tidyverse 1.2.1 ──</w:t>
+        <w:t xml:space="preserve">## ── Attaching packages ─────────────────────────────────────── tidyverse 1.3.0 ──</w:t>
       </w:r>
     </w:p>
     <w:p>
@@ -270,34 +270,34 @@
         <w:rPr>
           <w:rStyle w:val="VerbatimChar"/>
         </w:rPr>
-        <w:t xml:space="preserve">## ✓ ggplot2 3.3.0     ✓ purrr   0.3.4</w:t>
-      </w:r>
-      <w:r>
-        <w:br w:type="textWrapping"/>
-      </w:r>
-      <w:r>
-        <w:rPr>
-          <w:rStyle w:val="VerbatimChar"/>
-        </w:rPr>
-        <w:t xml:space="preserve">## ✓ tibble  3.0.3     ✓ dplyr   1.0.2</w:t>
-      </w:r>
-      <w:r>
-        <w:br w:type="textWrapping"/>
-      </w:r>
-      <w:r>
-        <w:rPr>
-          <w:rStyle w:val="VerbatimChar"/>
-        </w:rPr>
-        <w:t xml:space="preserve">## ✓ tidyr   1.0.2     ✓ stringr 1.3.1</w:t>
-      </w:r>
-      <w:r>
-        <w:br w:type="textWrapping"/>
-      </w:r>
-      <w:r>
-        <w:rPr>
-          <w:rStyle w:val="VerbatimChar"/>
-        </w:rPr>
-        <w:t xml:space="preserve">## ✓ ggplot2 3.3.0     ✓ forcats 0.3.0</w:t>
+        <w:t xml:space="preserve">## ✓ ggplot2 3.3.2     ✓ dplyr   1.0.2</w:t>
+      </w:r>
+      <w:r>
+        <w:br w:type="textWrapping"/>
+      </w:r>
+      <w:r>
+        <w:rPr>
+          <w:rStyle w:val="VerbatimChar"/>
+        </w:rPr>
+        <w:t xml:space="preserve">## ✓ tibble  3.0.4     ✓ stringr 1.4.0</w:t>
+      </w:r>
+      <w:r>
+        <w:br w:type="textWrapping"/>
+      </w:r>
+      <w:r>
+        <w:rPr>
+          <w:rStyle w:val="VerbatimChar"/>
+        </w:rPr>
+        <w:t xml:space="preserve">## ✓ tidyr   1.1.2     ✓ forcats 0.5.0</w:t>
+      </w:r>
+      <w:r>
+        <w:br w:type="textWrapping"/>
+      </w:r>
+      <w:r>
+        <w:rPr>
+          <w:rStyle w:val="VerbatimChar"/>
+        </w:rPr>
+        <w:t xml:space="preserve">## ✓ purrr   0.3.4</w:t>
       </w:r>
     </w:p>
     <w:p>
@@ -308,7 +308,7 @@
         <w:rPr>
           <w:rStyle w:val="VerbatimChar"/>
         </w:rPr>
-        <w:t xml:space="preserve">## ── Conflicts ─────────────────────────────────────────────────────────────────────────────────── tidyverse_conflicts() ──</w:t>
+        <w:t xml:space="preserve">## ── Conflicts ────────────────────────────────────────── tidyverse_conflicts() ──</w:t>
       </w:r>
       <w:r>
         <w:br w:type="textWrapping"/>
@@ -525,88 +525,88 @@
         <w:rPr>
           <w:rStyle w:val="VerbatimChar"/>
         </w:rPr>
-        <w:t xml:space="preserve">##   airline avail_seat_km_p… incidents_85_99 fatal_accidents…</w:t>
-      </w:r>
-      <w:r>
-        <w:br w:type="textWrapping"/>
-      </w:r>
-      <w:r>
-        <w:rPr>
-          <w:rStyle w:val="VerbatimChar"/>
-        </w:rPr>
-        <w:t xml:space="preserve">##   &lt;chr&gt;              &lt;dbl&gt;           &lt;dbl&gt;            &lt;dbl&gt;</w:t>
-      </w:r>
-      <w:r>
-        <w:br w:type="textWrapping"/>
-      </w:r>
-      <w:r>
-        <w:rPr>
-          <w:rStyle w:val="VerbatimChar"/>
-        </w:rPr>
-        <w:t xml:space="preserve">## 1 Aer Li…        320906734               2                0</w:t>
-      </w:r>
-      <w:r>
-        <w:br w:type="textWrapping"/>
-      </w:r>
-      <w:r>
-        <w:rPr>
-          <w:rStyle w:val="VerbatimChar"/>
-        </w:rPr>
-        <w:t xml:space="preserve">## 2 Aerofl…       1197672318              76               14</w:t>
-      </w:r>
-      <w:r>
-        <w:br w:type="textWrapping"/>
-      </w:r>
-      <w:r>
-        <w:rPr>
-          <w:rStyle w:val="VerbatimChar"/>
-        </w:rPr>
-        <w:t xml:space="preserve">## 3 Aeroli…        385803648               6                0</w:t>
-      </w:r>
-      <w:r>
-        <w:br w:type="textWrapping"/>
-      </w:r>
-      <w:r>
-        <w:rPr>
-          <w:rStyle w:val="VerbatimChar"/>
-        </w:rPr>
-        <w:t xml:space="preserve">## 4 Aerome…        596871813               3                1</w:t>
-      </w:r>
-      <w:r>
-        <w:br w:type="textWrapping"/>
-      </w:r>
-      <w:r>
-        <w:rPr>
-          <w:rStyle w:val="VerbatimChar"/>
-        </w:rPr>
-        <w:t xml:space="preserve">## 5 Air Ca…       1865253802               2                0</w:t>
-      </w:r>
-      <w:r>
-        <w:br w:type="textWrapping"/>
-      </w:r>
-      <w:r>
-        <w:rPr>
-          <w:rStyle w:val="VerbatimChar"/>
-        </w:rPr>
-        <w:t xml:space="preserve">## 6 Air Fr…       3004002661              14                4</w:t>
-      </w:r>
-      <w:r>
-        <w:br w:type="textWrapping"/>
-      </w:r>
-      <w:r>
-        <w:rPr>
-          <w:rStyle w:val="VerbatimChar"/>
-        </w:rPr>
-        <w:t xml:space="preserve">## # … with 4 more variables: fatalities_85_99 &lt;dbl&gt;, incidents_00_14 &lt;dbl&gt;,</w:t>
-      </w:r>
-      <w:r>
-        <w:br w:type="textWrapping"/>
-      </w:r>
-      <w:r>
-        <w:rPr>
-          <w:rStyle w:val="VerbatimChar"/>
-        </w:rPr>
-        <w:t xml:space="preserve">## #   fatal_accidents_00_14 &lt;dbl&gt;, fatalities_00_14 &lt;dbl&gt;</w:t>
+        <w:t xml:space="preserve">##   airline avail_seat_km_p… incidents_85_99 fatal_accidents… fatalities_85_99</w:t>
+      </w:r>
+      <w:r>
+        <w:br w:type="textWrapping"/>
+      </w:r>
+      <w:r>
+        <w:rPr>
+          <w:rStyle w:val="VerbatimChar"/>
+        </w:rPr>
+        <w:t xml:space="preserve">##   &lt;chr&gt;              &lt;dbl&gt;           &lt;dbl&gt;            &lt;dbl&gt;            &lt;dbl&gt;</w:t>
+      </w:r>
+      <w:r>
+        <w:br w:type="textWrapping"/>
+      </w:r>
+      <w:r>
+        <w:rPr>
+          <w:rStyle w:val="VerbatimChar"/>
+        </w:rPr>
+        <w:t xml:space="preserve">## 1 Aer Li…        320906734               2                0                0</w:t>
+      </w:r>
+      <w:r>
+        <w:br w:type="textWrapping"/>
+      </w:r>
+      <w:r>
+        <w:rPr>
+          <w:rStyle w:val="VerbatimChar"/>
+        </w:rPr>
+        <w:t xml:space="preserve">## 2 Aerofl…       1197672318              76               14              128</w:t>
+      </w:r>
+      <w:r>
+        <w:br w:type="textWrapping"/>
+      </w:r>
+      <w:r>
+        <w:rPr>
+          <w:rStyle w:val="VerbatimChar"/>
+        </w:rPr>
+        <w:t xml:space="preserve">## 3 Aeroli…        385803648               6                0                0</w:t>
+      </w:r>
+      <w:r>
+        <w:br w:type="textWrapping"/>
+      </w:r>
+      <w:r>
+        <w:rPr>
+          <w:rStyle w:val="VerbatimChar"/>
+        </w:rPr>
+        <w:t xml:space="preserve">## 4 Aerome…        596871813               3                1               64</w:t>
+      </w:r>
+      <w:r>
+        <w:br w:type="textWrapping"/>
+      </w:r>
+      <w:r>
+        <w:rPr>
+          <w:rStyle w:val="VerbatimChar"/>
+        </w:rPr>
+        <w:t xml:space="preserve">## 5 Air Ca…       1865253802               2                0                0</w:t>
+      </w:r>
+      <w:r>
+        <w:br w:type="textWrapping"/>
+      </w:r>
+      <w:r>
+        <w:rPr>
+          <w:rStyle w:val="VerbatimChar"/>
+        </w:rPr>
+        <w:t xml:space="preserve">## 6 Air Fr…       3004002661              14                4               79</w:t>
+      </w:r>
+      <w:r>
+        <w:br w:type="textWrapping"/>
+      </w:r>
+      <w:r>
+        <w:rPr>
+          <w:rStyle w:val="VerbatimChar"/>
+        </w:rPr>
+        <w:t xml:space="preserve">## # … with 3 more variables: incidents_00_14 &lt;dbl&gt;, fatal_accidents_00_14 &lt;dbl&gt;,</w:t>
+      </w:r>
+      <w:r>
+        <w:br w:type="textWrapping"/>
+      </w:r>
+      <w:r>
+        <w:rPr>
+          <w:rStyle w:val="VerbatimChar"/>
+        </w:rPr>
+        <w:t xml:space="preserve">## #   fatalities_00_14 &lt;dbl&gt;</w:t>
       </w:r>
     </w:p>
     <w:p>
@@ -697,124 +697,124 @@
         <w:rPr>
           <w:rStyle w:val="VerbatimChar"/>
         </w:rPr>
-        <w:t xml:space="preserve">##  fatal_accidents_85_99 fatalities_85_99 incidents_00_14 </w:t>
-      </w:r>
-      <w:r>
-        <w:br w:type="textWrapping"/>
-      </w:r>
-      <w:r>
-        <w:rPr>
-          <w:rStyle w:val="VerbatimChar"/>
-        </w:rPr>
-        <w:t xml:space="preserve">##  Min.   : 0.000        Min.   :  0.0    Min.   : 0.000  </w:t>
-      </w:r>
-      <w:r>
-        <w:br w:type="textWrapping"/>
-      </w:r>
-      <w:r>
-        <w:rPr>
-          <w:rStyle w:val="VerbatimChar"/>
-        </w:rPr>
-        <w:t xml:space="preserve">##  1st Qu.: 0.000        1st Qu.:  0.0    1st Qu.: 1.000  </w:t>
-      </w:r>
-      <w:r>
-        <w:br w:type="textWrapping"/>
-      </w:r>
-      <w:r>
-        <w:rPr>
-          <w:rStyle w:val="VerbatimChar"/>
-        </w:rPr>
-        <w:t xml:space="preserve">##  Median : 1.000        Median : 48.5    Median : 3.000  </w:t>
-      </w:r>
-      <w:r>
-        <w:br w:type="textWrapping"/>
-      </w:r>
-      <w:r>
-        <w:rPr>
-          <w:rStyle w:val="VerbatimChar"/>
-        </w:rPr>
-        <w:t xml:space="preserve">##  Mean   : 2.179        Mean   :112.4    Mean   : 4.125  </w:t>
-      </w:r>
-      <w:r>
-        <w:br w:type="textWrapping"/>
-      </w:r>
-      <w:r>
-        <w:rPr>
-          <w:rStyle w:val="VerbatimChar"/>
-        </w:rPr>
-        <w:t xml:space="preserve">##  3rd Qu.: 3.000        3rd Qu.:184.2    3rd Qu.: 5.250  </w:t>
-      </w:r>
-      <w:r>
-        <w:br w:type="textWrapping"/>
-      </w:r>
-      <w:r>
-        <w:rPr>
-          <w:rStyle w:val="VerbatimChar"/>
-        </w:rPr>
-        <w:t xml:space="preserve">##  Max.   :14.000        Max.   :535.0    Max.   :24.000  </w:t>
-      </w:r>
-      <w:r>
-        <w:br w:type="textWrapping"/>
-      </w:r>
-      <w:r>
-        <w:rPr>
-          <w:rStyle w:val="VerbatimChar"/>
-        </w:rPr>
-        <w:t xml:space="preserve">##  fatal_accidents_00_14 fatalities_00_14</w:t>
-      </w:r>
-      <w:r>
-        <w:br w:type="textWrapping"/>
-      </w:r>
-      <w:r>
-        <w:rPr>
-          <w:rStyle w:val="VerbatimChar"/>
-        </w:rPr>
-        <w:t xml:space="preserve">##  Min.   :0.0000        Min.   :  0.00  </w:t>
-      </w:r>
-      <w:r>
-        <w:br w:type="textWrapping"/>
-      </w:r>
-      <w:r>
-        <w:rPr>
-          <w:rStyle w:val="VerbatimChar"/>
-        </w:rPr>
-        <w:t xml:space="preserve">##  1st Qu.:0.0000        1st Qu.:  0.00  </w:t>
-      </w:r>
-      <w:r>
-        <w:br w:type="textWrapping"/>
-      </w:r>
-      <w:r>
-        <w:rPr>
-          <w:rStyle w:val="VerbatimChar"/>
-        </w:rPr>
-        <w:t xml:space="preserve">##  Median :0.0000        Median :  0.00  </w:t>
-      </w:r>
-      <w:r>
-        <w:br w:type="textWrapping"/>
-      </w:r>
-      <w:r>
-        <w:rPr>
-          <w:rStyle w:val="VerbatimChar"/>
-        </w:rPr>
-        <w:t xml:space="preserve">##  Mean   :0.6607        Mean   : 55.52  </w:t>
-      </w:r>
-      <w:r>
-        <w:br w:type="textWrapping"/>
-      </w:r>
-      <w:r>
-        <w:rPr>
-          <w:rStyle w:val="VerbatimChar"/>
-        </w:rPr>
-        <w:t xml:space="preserve">##  3rd Qu.:1.0000        3rd Qu.: 83.25  </w:t>
-      </w:r>
-      <w:r>
-        <w:br w:type="textWrapping"/>
-      </w:r>
-      <w:r>
-        <w:rPr>
-          <w:rStyle w:val="VerbatimChar"/>
-        </w:rPr>
-        <w:t xml:space="preserve">##  Max.   :3.0000        Max.   :537.00</w:t>
+        <w:t xml:space="preserve">##  fatal_accidents_85_99 fatalities_85_99 incidents_00_14  fatal_accidents_00_14</w:t>
+      </w:r>
+      <w:r>
+        <w:br w:type="textWrapping"/>
+      </w:r>
+      <w:r>
+        <w:rPr>
+          <w:rStyle w:val="VerbatimChar"/>
+        </w:rPr>
+        <w:t xml:space="preserve">##  Min.   : 0.000        Min.   :  0.0    Min.   : 0.000   Min.   :0.0000       </w:t>
+      </w:r>
+      <w:r>
+        <w:br w:type="textWrapping"/>
+      </w:r>
+      <w:r>
+        <w:rPr>
+          <w:rStyle w:val="VerbatimChar"/>
+        </w:rPr>
+        <w:t xml:space="preserve">##  1st Qu.: 0.000        1st Qu.:  0.0    1st Qu.: 1.000   1st Qu.:0.0000       </w:t>
+      </w:r>
+      <w:r>
+        <w:br w:type="textWrapping"/>
+      </w:r>
+      <w:r>
+        <w:rPr>
+          <w:rStyle w:val="VerbatimChar"/>
+        </w:rPr>
+        <w:t xml:space="preserve">##  Median : 1.000        Median : 48.5    Median : 3.000   Median :0.0000       </w:t>
+      </w:r>
+      <w:r>
+        <w:br w:type="textWrapping"/>
+      </w:r>
+      <w:r>
+        <w:rPr>
+          <w:rStyle w:val="VerbatimChar"/>
+        </w:rPr>
+        <w:t xml:space="preserve">##  Mean   : 2.179        Mean   :112.4    Mean   : 4.125   Mean   :0.6607       </w:t>
+      </w:r>
+      <w:r>
+        <w:br w:type="textWrapping"/>
+      </w:r>
+      <w:r>
+        <w:rPr>
+          <w:rStyle w:val="VerbatimChar"/>
+        </w:rPr>
+        <w:t xml:space="preserve">##  3rd Qu.: 3.000        3rd Qu.:184.2    3rd Qu.: 5.250   3rd Qu.:1.0000       </w:t>
+      </w:r>
+      <w:r>
+        <w:br w:type="textWrapping"/>
+      </w:r>
+      <w:r>
+        <w:rPr>
+          <w:rStyle w:val="VerbatimChar"/>
+        </w:rPr>
+        <w:t xml:space="preserve">##  Max.   :14.000        Max.   :535.0    Max.   :24.000   Max.   :3.0000       </w:t>
+      </w:r>
+      <w:r>
+        <w:br w:type="textWrapping"/>
+      </w:r>
+      <w:r>
+        <w:rPr>
+          <w:rStyle w:val="VerbatimChar"/>
+        </w:rPr>
+        <w:t xml:space="preserve">##  fatalities_00_14</w:t>
+      </w:r>
+      <w:r>
+        <w:br w:type="textWrapping"/>
+      </w:r>
+      <w:r>
+        <w:rPr>
+          <w:rStyle w:val="VerbatimChar"/>
+        </w:rPr>
+        <w:t xml:space="preserve">##  Min.   :  0.00  </w:t>
+      </w:r>
+      <w:r>
+        <w:br w:type="textWrapping"/>
+      </w:r>
+      <w:r>
+        <w:rPr>
+          <w:rStyle w:val="VerbatimChar"/>
+        </w:rPr>
+        <w:t xml:space="preserve">##  1st Qu.:  0.00  </w:t>
+      </w:r>
+      <w:r>
+        <w:br w:type="textWrapping"/>
+      </w:r>
+      <w:r>
+        <w:rPr>
+          <w:rStyle w:val="VerbatimChar"/>
+        </w:rPr>
+        <w:t xml:space="preserve">##  Median :  0.00  </w:t>
+      </w:r>
+      <w:r>
+        <w:br w:type="textWrapping"/>
+      </w:r>
+      <w:r>
+        <w:rPr>
+          <w:rStyle w:val="VerbatimChar"/>
+        </w:rPr>
+        <w:t xml:space="preserve">##  Mean   : 55.52  </w:t>
+      </w:r>
+      <w:r>
+        <w:br w:type="textWrapping"/>
+      </w:r>
+      <w:r>
+        <w:rPr>
+          <w:rStyle w:val="VerbatimChar"/>
+        </w:rPr>
+        <w:t xml:space="preserve">##  3rd Qu.: 83.25  </w:t>
+      </w:r>
+      <w:r>
+        <w:br w:type="textWrapping"/>
+      </w:r>
+      <w:r>
+        <w:rPr>
+          <w:rStyle w:val="VerbatimChar"/>
+        </w:rPr>
+        <w:t xml:space="preserve">##  Max.   :537.00</w:t>
       </w:r>
     </w:p>
     <w:p>
@@ -2854,31 +2854,13 @@
         <w:t xml:space="preserve"> </w:t>
       </w:r>
       <w:r>
-        <w:t xml:space="preserve">to easily see the message you’re trying to convey as a coder. The higher the data</w:t>
-      </w:r>
-      <w:r>
-        <w:t xml:space="preserve"> </w:t>
-      </w:r>
-      <w:r>
-        <w:t xml:space="preserve">to ink ratio is, the less</w:t>
-      </w:r>
-      <w:r>
-        <w:t xml:space="preserve"> </w:t>
-      </w:r>
-      <w:r>
-        <w:t xml:space="preserve">“</w:t>
-      </w:r>
-      <w:r>
-        <w:t xml:space="preserve">ink</w:t>
-      </w:r>
-      <w:r>
-        <w:t xml:space="preserve">”</w:t>
-      </w:r>
-      <w:r>
-        <w:t xml:space="preserve"> </w:t>
-      </w:r>
-      <w:r>
-        <w:t xml:space="preserve">there will be to process, which takes less time to</w:t>
+        <w:t xml:space="preserve">to easily see the message you're trying to convey as a coder. The higher the data</w:t>
+      </w:r>
+      <w:r>
+        <w:t xml:space="preserve"> </w:t>
+      </w:r>
+      <w:r>
+        <w:t xml:space="preserve">to ink ratio is, the less "ink" there will be to process, which takes less time to</w:t>
       </w:r>
       <w:r>
         <w:t xml:space="preserve"> </w:t>
@@ -3068,124 +3050,124 @@
         <w:rPr>
           <w:rStyle w:val="VerbatimChar"/>
         </w:rPr>
-        <w:t xml:space="preserve">##                                                  Name    Sex Age SibSp</w:t>
-      </w:r>
-      <w:r>
-        <w:br w:type="textWrapping"/>
-      </w:r>
-      <w:r>
-        <w:rPr>
-          <w:rStyle w:val="VerbatimChar"/>
-        </w:rPr>
-        <w:t xml:space="preserve">## 1                             Braund, Mr. Owen Harris   male  22     1</w:t>
-      </w:r>
-      <w:r>
-        <w:br w:type="textWrapping"/>
-      </w:r>
-      <w:r>
-        <w:rPr>
-          <w:rStyle w:val="VerbatimChar"/>
-        </w:rPr>
-        <w:t xml:space="preserve">## 2 Cumings, Mrs. John Bradley (Florence Briggs Thayer) female  38     1</w:t>
-      </w:r>
-      <w:r>
-        <w:br w:type="textWrapping"/>
-      </w:r>
-      <w:r>
-        <w:rPr>
-          <w:rStyle w:val="VerbatimChar"/>
-        </w:rPr>
-        <w:t xml:space="preserve">## 3                              Heikkinen, Miss. Laina female  26     0</w:t>
-      </w:r>
-      <w:r>
-        <w:br w:type="textWrapping"/>
-      </w:r>
-      <w:r>
-        <w:rPr>
-          <w:rStyle w:val="VerbatimChar"/>
-        </w:rPr>
-        <w:t xml:space="preserve">## 4        Futrelle, Mrs. Jacques Heath (Lily May Peel) female  35     1</w:t>
-      </w:r>
-      <w:r>
-        <w:br w:type="textWrapping"/>
-      </w:r>
-      <w:r>
-        <w:rPr>
-          <w:rStyle w:val="VerbatimChar"/>
-        </w:rPr>
-        <w:t xml:space="preserve">## 5                            Allen, Mr. William Henry   male  35     0</w:t>
-      </w:r>
-      <w:r>
-        <w:br w:type="textWrapping"/>
-      </w:r>
-      <w:r>
-        <w:rPr>
-          <w:rStyle w:val="VerbatimChar"/>
-        </w:rPr>
-        <w:t xml:space="preserve">## 6                                    Moran, Mr. James   male  NA     0</w:t>
-      </w:r>
-      <w:r>
-        <w:br w:type="textWrapping"/>
-      </w:r>
-      <w:r>
-        <w:rPr>
-          <w:rStyle w:val="VerbatimChar"/>
-        </w:rPr>
-        <w:t xml:space="preserve">##   Parch           Ticket    Fare Cabin Embarked</w:t>
-      </w:r>
-      <w:r>
-        <w:br w:type="textWrapping"/>
-      </w:r>
-      <w:r>
-        <w:rPr>
-          <w:rStyle w:val="VerbatimChar"/>
-        </w:rPr>
-        <w:t xml:space="preserve">## 1     0        A/5 21171  7.2500              S</w:t>
-      </w:r>
-      <w:r>
-        <w:br w:type="textWrapping"/>
-      </w:r>
-      <w:r>
-        <w:rPr>
-          <w:rStyle w:val="VerbatimChar"/>
-        </w:rPr>
-        <w:t xml:space="preserve">## 2     0         PC 17599 71.2833   C85        C</w:t>
-      </w:r>
-      <w:r>
-        <w:br w:type="textWrapping"/>
-      </w:r>
-      <w:r>
-        <w:rPr>
-          <w:rStyle w:val="VerbatimChar"/>
-        </w:rPr>
-        <w:t xml:space="preserve">## 3     0 STON/O2. 3101282  7.9250              S</w:t>
-      </w:r>
-      <w:r>
-        <w:br w:type="textWrapping"/>
-      </w:r>
-      <w:r>
-        <w:rPr>
-          <w:rStyle w:val="VerbatimChar"/>
-        </w:rPr>
-        <w:t xml:space="preserve">## 4     0           113803 53.1000  C123        S</w:t>
-      </w:r>
-      <w:r>
-        <w:br w:type="textWrapping"/>
-      </w:r>
-      <w:r>
-        <w:rPr>
-          <w:rStyle w:val="VerbatimChar"/>
-        </w:rPr>
-        <w:t xml:space="preserve">## 5     0           373450  8.0500              S</w:t>
-      </w:r>
-      <w:r>
-        <w:br w:type="textWrapping"/>
-      </w:r>
-      <w:r>
-        <w:rPr>
-          <w:rStyle w:val="VerbatimChar"/>
-        </w:rPr>
-        <w:t xml:space="preserve">## 6     0           330877  8.4583              Q</w:t>
+        <w:t xml:space="preserve">##                                                  Name    Sex Age SibSp Parch</w:t>
+      </w:r>
+      <w:r>
+        <w:br w:type="textWrapping"/>
+      </w:r>
+      <w:r>
+        <w:rPr>
+          <w:rStyle w:val="VerbatimChar"/>
+        </w:rPr>
+        <w:t xml:space="preserve">## 1                             Braund, Mr. Owen Harris   male  22     1     0</w:t>
+      </w:r>
+      <w:r>
+        <w:br w:type="textWrapping"/>
+      </w:r>
+      <w:r>
+        <w:rPr>
+          <w:rStyle w:val="VerbatimChar"/>
+        </w:rPr>
+        <w:t xml:space="preserve">## 2 Cumings, Mrs. John Bradley (Florence Briggs Thayer) female  38     1     0</w:t>
+      </w:r>
+      <w:r>
+        <w:br w:type="textWrapping"/>
+      </w:r>
+      <w:r>
+        <w:rPr>
+          <w:rStyle w:val="VerbatimChar"/>
+        </w:rPr>
+        <w:t xml:space="preserve">## 3                              Heikkinen, Miss. Laina female  26     0     0</w:t>
+      </w:r>
+      <w:r>
+        <w:br w:type="textWrapping"/>
+      </w:r>
+      <w:r>
+        <w:rPr>
+          <w:rStyle w:val="VerbatimChar"/>
+        </w:rPr>
+        <w:t xml:space="preserve">## 4        Futrelle, Mrs. Jacques Heath (Lily May Peel) female  35     1     0</w:t>
+      </w:r>
+      <w:r>
+        <w:br w:type="textWrapping"/>
+      </w:r>
+      <w:r>
+        <w:rPr>
+          <w:rStyle w:val="VerbatimChar"/>
+        </w:rPr>
+        <w:t xml:space="preserve">## 5                            Allen, Mr. William Henry   male  35     0     0</w:t>
+      </w:r>
+      <w:r>
+        <w:br w:type="textWrapping"/>
+      </w:r>
+      <w:r>
+        <w:rPr>
+          <w:rStyle w:val="VerbatimChar"/>
+        </w:rPr>
+        <w:t xml:space="preserve">## 6                                    Moran, Mr. James   male  NA     0     0</w:t>
+      </w:r>
+      <w:r>
+        <w:br w:type="textWrapping"/>
+      </w:r>
+      <w:r>
+        <w:rPr>
+          <w:rStyle w:val="VerbatimChar"/>
+        </w:rPr>
+        <w:t xml:space="preserve">##             Ticket    Fare Cabin Embarked</w:t>
+      </w:r>
+      <w:r>
+        <w:br w:type="textWrapping"/>
+      </w:r>
+      <w:r>
+        <w:rPr>
+          <w:rStyle w:val="VerbatimChar"/>
+        </w:rPr>
+        <w:t xml:space="preserve">## 1        A/5 21171  7.2500              S</w:t>
+      </w:r>
+      <w:r>
+        <w:br w:type="textWrapping"/>
+      </w:r>
+      <w:r>
+        <w:rPr>
+          <w:rStyle w:val="VerbatimChar"/>
+        </w:rPr>
+        <w:t xml:space="preserve">## 2         PC 17599 71.2833   C85        C</w:t>
+      </w:r>
+      <w:r>
+        <w:br w:type="textWrapping"/>
+      </w:r>
+      <w:r>
+        <w:rPr>
+          <w:rStyle w:val="VerbatimChar"/>
+        </w:rPr>
+        <w:t xml:space="preserve">## 3 STON/O2. 3101282  7.9250              S</w:t>
+      </w:r>
+      <w:r>
+        <w:br w:type="textWrapping"/>
+      </w:r>
+      <w:r>
+        <w:rPr>
+          <w:rStyle w:val="VerbatimChar"/>
+        </w:rPr>
+        <w:t xml:space="preserve">## 4           113803 53.1000  C123        S</w:t>
+      </w:r>
+      <w:r>
+        <w:br w:type="textWrapping"/>
+      </w:r>
+      <w:r>
+        <w:rPr>
+          <w:rStyle w:val="VerbatimChar"/>
+        </w:rPr>
+        <w:t xml:space="preserve">## 5           373450  8.0500              S</w:t>
+      </w:r>
+      <w:r>
+        <w:br w:type="textWrapping"/>
+      </w:r>
+      <w:r>
+        <w:rPr>
+          <w:rStyle w:val="VerbatimChar"/>
+        </w:rPr>
+        <w:t xml:space="preserve">## 6           330877  8.4583              Q</w:t>
       </w:r>
     </w:p>
     <w:p>
@@ -3799,7 +3781,7 @@
         <w:rPr>
           <w:rStyle w:val="DecValTok"/>
         </w:rPr>
-        <w:t xml:space="preserve">5</w:t>
+        <w:t xml:space="preserve">10</w:t>
       </w:r>
       <w:r>
         <w:rPr>
@@ -3958,7 +3940,7 @@
         <w:rPr>
           <w:rStyle w:val="DecValTok"/>
         </w:rPr>
-        <w:t xml:space="preserve">5</w:t>
+        <w:t xml:space="preserve">10</w:t>
       </w:r>
       <w:r>
         <w:rPr>
@@ -4086,43 +4068,133 @@
         <w:rPr>
           <w:rStyle w:val="VerbatimChar"/>
         </w:rPr>
-        <w:t xml:space="preserve">## 6      Died 74.0</w:t>
-      </w:r>
-      <w:r>
-        <w:br w:type="textWrapping"/>
-      </w:r>
-      <w:r>
-        <w:rPr>
-          <w:rStyle w:val="VerbatimChar"/>
-        </w:rPr>
-        <w:t xml:space="preserve">## 7      Died 71.0</w:t>
-      </w:r>
-      <w:r>
-        <w:br w:type="textWrapping"/>
-      </w:r>
-      <w:r>
-        <w:rPr>
-          <w:rStyle w:val="VerbatimChar"/>
-        </w:rPr>
-        <w:t xml:space="preserve">## 8      Died 71.0</w:t>
-      </w:r>
-      <w:r>
-        <w:br w:type="textWrapping"/>
-      </w:r>
-      <w:r>
-        <w:rPr>
-          <w:rStyle w:val="VerbatimChar"/>
-        </w:rPr>
-        <w:t xml:space="preserve">## 9      Died 70.5</w:t>
-      </w:r>
-      <w:r>
-        <w:br w:type="textWrapping"/>
-      </w:r>
-      <w:r>
-        <w:rPr>
-          <w:rStyle w:val="VerbatimChar"/>
-        </w:rPr>
-        <w:t xml:space="preserve">## 10     Died 70.0</w:t>
+        <w:t xml:space="preserve">## 6  Survived 60.0</w:t>
+      </w:r>
+      <w:r>
+        <w:br w:type="textWrapping"/>
+      </w:r>
+      <w:r>
+        <w:rPr>
+          <w:rStyle w:val="VerbatimChar"/>
+        </w:rPr>
+        <w:t xml:space="preserve">## 7  Survived 60.0</w:t>
+      </w:r>
+      <w:r>
+        <w:br w:type="textWrapping"/>
+      </w:r>
+      <w:r>
+        <w:rPr>
+          <w:rStyle w:val="VerbatimChar"/>
+        </w:rPr>
+        <w:t xml:space="preserve">## 8  Survived 58.0</w:t>
+      </w:r>
+      <w:r>
+        <w:br w:type="textWrapping"/>
+      </w:r>
+      <w:r>
+        <w:rPr>
+          <w:rStyle w:val="VerbatimChar"/>
+        </w:rPr>
+        <w:t xml:space="preserve">## 9  Survived 58.0</w:t>
+      </w:r>
+      <w:r>
+        <w:br w:type="textWrapping"/>
+      </w:r>
+      <w:r>
+        <w:rPr>
+          <w:rStyle w:val="VerbatimChar"/>
+        </w:rPr>
+        <w:t xml:space="preserve">## 10 Survived 58.0</w:t>
+      </w:r>
+      <w:r>
+        <w:br w:type="textWrapping"/>
+      </w:r>
+      <w:r>
+        <w:rPr>
+          <w:rStyle w:val="VerbatimChar"/>
+        </w:rPr>
+        <w:t xml:space="preserve">## 11     Died 74.0</w:t>
+      </w:r>
+      <w:r>
+        <w:br w:type="textWrapping"/>
+      </w:r>
+      <w:r>
+        <w:rPr>
+          <w:rStyle w:val="VerbatimChar"/>
+        </w:rPr>
+        <w:t xml:space="preserve">## 12     Died 71.0</w:t>
+      </w:r>
+      <w:r>
+        <w:br w:type="textWrapping"/>
+      </w:r>
+      <w:r>
+        <w:rPr>
+          <w:rStyle w:val="VerbatimChar"/>
+        </w:rPr>
+        <w:t xml:space="preserve">## 13     Died 71.0</w:t>
+      </w:r>
+      <w:r>
+        <w:br w:type="textWrapping"/>
+      </w:r>
+      <w:r>
+        <w:rPr>
+          <w:rStyle w:val="VerbatimChar"/>
+        </w:rPr>
+        <w:t xml:space="preserve">## 14     Died 70.5</w:t>
+      </w:r>
+      <w:r>
+        <w:br w:type="textWrapping"/>
+      </w:r>
+      <w:r>
+        <w:rPr>
+          <w:rStyle w:val="VerbatimChar"/>
+        </w:rPr>
+        <w:t xml:space="preserve">## 15     Died 70.0</w:t>
+      </w:r>
+      <w:r>
+        <w:br w:type="textWrapping"/>
+      </w:r>
+      <w:r>
+        <w:rPr>
+          <w:rStyle w:val="VerbatimChar"/>
+        </w:rPr>
+        <w:t xml:space="preserve">## 16     Died 70.0</w:t>
+      </w:r>
+      <w:r>
+        <w:br w:type="textWrapping"/>
+      </w:r>
+      <w:r>
+        <w:rPr>
+          <w:rStyle w:val="VerbatimChar"/>
+        </w:rPr>
+        <w:t xml:space="preserve">## 17     Died 66.0</w:t>
+      </w:r>
+      <w:r>
+        <w:br w:type="textWrapping"/>
+      </w:r>
+      <w:r>
+        <w:rPr>
+          <w:rStyle w:val="VerbatimChar"/>
+        </w:rPr>
+        <w:t xml:space="preserve">## 18     Died 65.0</w:t>
+      </w:r>
+      <w:r>
+        <w:br w:type="textWrapping"/>
+      </w:r>
+      <w:r>
+        <w:rPr>
+          <w:rStyle w:val="VerbatimChar"/>
+        </w:rPr>
+        <w:t xml:space="preserve">## 19     Died 65.0</w:t>
+      </w:r>
+      <w:r>
+        <w:br w:type="textWrapping"/>
+      </w:r>
+      <w:r>
+        <w:rPr>
+          <w:rStyle w:val="VerbatimChar"/>
+        </w:rPr>
+        <w:t xml:space="preserve">## 20     Died 65.0</w:t>
       </w:r>
     </w:p>
     <w:p>
@@ -4358,7 +4430,7 @@
         <w:rPr>
           <w:rStyle w:val="KeywordTok"/>
         </w:rPr>
-        <w:t xml:space="preserve">theme_classic</w:t>
+        <w:t xml:space="preserve">theme_few</w:t>
       </w:r>
       <w:r>
         <w:rPr>
@@ -5609,7 +5681,7 @@
     </w:lvl>
   </w:abstractNum>
   <w:abstractNum w:abstractNumId="990">
-    <w:nsid w:val="d68903cc"/>
+    <w:nsid w:val="c70a3bc5"/>
     <w:multiLevelType w:val="multilevel"/>
     <w:lvl w:ilvl="0">
       <w:numFmt w:val="bullet"/>

</xml_diff>